<commit_message>
added time tracking for each user
</commit_message>
<xml_diff>
--- a/cover_letter_created.docx
+++ b/cover_letter_created.docx
@@ -13,11 +13,11 @@
         </w:rPr>
         <w:t>Guillermo Lizondo</w:t>
         <w:br/>
-        <w:t>Valencia, Spain</w:t>
+        <w:t>Valencia, US</w:t>
         <w:br/>
-        <w:t>guillermo@test.com</w:t>
+        <w:t>guillermo@g.com</w:t>
         <w:br/>
-        <w:t>248-111-2222</w:t>
+        <w:t>242555111</w:t>
       </w:r>
     </w:p>
     <w:p>
@@ -34,13 +34,16 @@
         <w:t>Dear Hiring Manager,</w:t>
         <w:br/>
         <w:br/>
-        <w:t>I am excited to apply for the Junior Software Engineer position at your company. With my experience as a Software Engineer Intern at Masetto Logistics and Barracuda, I have honed my skills in Python, React, Java, and JavaScript, aligning perfectly with the qualifications you are seeking. I have a strong foundation in database systems, data structures, and algorithms, and I am well-versed in object-oriented design principles.</w:t>
+        <w:t>I am writing to express my interest in the Windows Engineer position at Epic as advertised. With a background in software engineering and a strong focus on backend technologies, I am confident that my skills and experience align well with the requirements of the role.</w:t>
         <w:br/>
         <w:br/>
-        <w:t>During my internship at Masetto Logistics, I developed real-time fleet management features using Python and React, incorporating API calls for precise location tracking. I collaborated closely with cross-functional teams in agile environments, similar to the collaborative atmosphere described in your role description. My experiences have equipped me with strong problem-solving abilities and the capacity to work both independently and as part of a team.</w:t>
+        <w:t>My internship experiences in software engineering have equipped me with expertise in automation using scripting tools like Python and Selenium, which I believe can be directly applied to the automation requirements of the position. Additionally, my understanding of configuration management tools such as Puppet and Chef, as well as my familiarity with REST API integration, make me well-suited for the responsibilities of designing and implementing domain architecture, including Active Directory and DNS.</w:t>
         <w:br/>
         <w:br/>
-        <w:t>I am eager to bring my technical skills and passion for software development to your team. I am confident that my background aligns well with the requirements of the Junior Software Engineer role, and I am excited about the opportunity to contribute to your organization's success. Thank you for considering my application.</w:t>
+        <w:t>I am particularly excited about the opportunity to work collaboratively with experts in different knowledge areas at Epic to ensure a robust and secure hosting environment. My agile mindset, acquired through experience in sprint planning and scrum meetings, will enable me to adapt quickly to the dynamic challenges of the role. I am prepared to relocate to the Madison, WI area and eager to contribute to the continuous learning environment at Epic.</w:t>
+        <w:br/>
+        <w:br/>
+        <w:t xml:space="preserve">Thank you for considering my application. I am looking forward to the possibility of contributing my skills to the impactful work at Epic. </w:t>
         <w:br/>
         <w:br/>
       </w:r>

</xml_diff>

<commit_message>
added tracking for users and time spent in session as well as session active switch to start and stop bot
</commit_message>
<xml_diff>
--- a/cover_letter_created.docx
+++ b/cover_letter_created.docx
@@ -11,13 +11,13 @@
           <w:b w:val="0"/>
           <w:sz w:val="22"/>
         </w:rPr>
-        <w:t>Guillermo Lizondo</w:t>
+        <w:t>Guillermo x</w:t>
         <w:br/>
-        <w:t>Valencia, US</w:t>
+        <w:t>x, x</w:t>
         <w:br/>
-        <w:t>guillermo@g.com</w:t>
+        <w:t>x</w:t>
         <w:br/>
-        <w:t>242555111</w:t>
+        <w:t>x</w:t>
       </w:r>
     </w:p>
     <w:p>
@@ -34,16 +34,16 @@
         <w:t>Dear Hiring Manager,</w:t>
         <w:br/>
         <w:br/>
-        <w:t>I am writing to express my interest in the Windows Engineer position at Epic as advertised. With a background in software engineering and a strong focus on backend technologies, I am confident that my skills and experience align well with the requirements of the role.</w:t>
+        <w:t>I am writing to express my interest in the Software Engineer position at Swish Analytics. As a highly experienced developer with a Bachelor's degree in Computer Science, I believe I possess the skills and expertise necessary to contribute effectively to your Visual Services team.</w:t>
         <w:br/>
         <w:br/>
-        <w:t>My internship experiences in software engineering have equipped me with expertise in automation using scripting tools like Python and Selenium, which I believe can be directly applied to the automation requirements of the position. Additionally, my understanding of configuration management tools such as Puppet and Chef, as well as my familiarity with REST API integration, make me well-suited for the responsibilities of designing and implementing domain architecture, including Active Directory and DNS.</w:t>
+        <w:t>In my previous roles, I have successfully designed and developed data analytics platforms utilizing cutting-edge technologies. I have a solid background in backend Restful API development, with experience in frameworks like Django and Flask. Additionally, my expertise in front-end development using JavaScript, ReactJS, and NodeJS aligns perfectly with the requirements of the position at Swish Analytics.</w:t>
         <w:br/>
         <w:br/>
-        <w:t>I am particularly excited about the opportunity to work collaboratively with experts in different knowledge areas at Epic to ensure a robust and secure hosting environment. My agile mindset, acquired through experience in sprint planning and scrum meetings, will enable me to adapt quickly to the dynamic challenges of the role. I am prepared to relocate to the Madison, WI area and eager to contribute to the continuous learning environment at Epic.</w:t>
+        <w:t>I am excited about the opportunity to work closely with key stakeholders and product owners to drive technical design for various use cases. My ability to drive projects end-to-end and produce high-quality software that is rigorously tested and reviewed makes me a strong candidate for this role. I am confident that my experience in SQL &amp; data analytics, including time series analytical queries and data modeling, will enable me to excel in this position.</w:t>
         <w:br/>
         <w:br/>
-        <w:t xml:space="preserve">Thank you for considering my application. I am looking forward to the possibility of contributing my skills to the impactful work at Epic. </w:t>
+        <w:t>I am eager to bring my innovative approach and technical skills to Swish Analytics to help build the next-generation data analytics platform. I am confident that my background and expertise make me a perfect fit for this role. Thank you for considering my application. I look forward to the opportunity to discuss how my qualifications align with the needs of your team.</w:t>
         <w:br/>
         <w:br/>
       </w:r>

</xml_diff>

<commit_message>
added timer to automatically stop bot and store time spent for each user
</commit_message>
<xml_diff>
--- a/cover_letter_created.docx
+++ b/cover_letter_created.docx
@@ -11,13 +11,13 @@
           <w:b w:val="0"/>
           <w:sz w:val="22"/>
         </w:rPr>
-        <w:t>Guillermo x</w:t>
+        <w:t>Guillermo Garcia</w:t>
         <w:br/>
-        <w:t>x, x</w:t>
+        <w:t>Valencia, Spain</w:t>
         <w:br/>
-        <w:t>x</w:t>
+        <w:t>guillermo@test.com</w:t>
         <w:br/>
-        <w:t>x</w:t>
+        <w:t>1234567899</w:t>
       </w:r>
     </w:p>
     <w:p>
@@ -34,16 +34,19 @@
         <w:t>Dear Hiring Manager,</w:t>
         <w:br/>
         <w:br/>
-        <w:t>I am writing to express my interest in the Software Engineer position at Swish Analytics. As a highly experienced developer with a Bachelor's degree in Computer Science, I believe I possess the skills and expertise necessary to contribute effectively to your Visual Services team.</w:t>
+        <w:t>I am writing to express my interest in the Java Developer position at B.E.A.T. LLC, as advertised. With a Bachelor's degree in Digital Media Software Engineering and hands-on experience in Java, JavaScript, HTML, and CSS, I am excited about the opportunity to contribute to your team.</w:t>
         <w:br/>
         <w:br/>
-        <w:t>In my previous roles, I have successfully designed and developed data analytics platforms utilizing cutting-edge technologies. I have a solid background in backend Restful API development, with experience in frameworks like Django and Flask. Additionally, my expertise in front-end development using JavaScript, ReactJS, and NodeJS aligns perfectly with the requirements of the position at Swish Analytics.</w:t>
+        <w:t>In my role as a Software Engineer Intern Consultant at Masetto Logistics, I designed and developed features in Python for real-time fleet management, incorporating API calls for precise location tracking. I also collaborated with cross-functional teams in daily standup meetings and biweekly scrum gatherings, demonstrating my ability to work effectively in an agile environment.</w:t>
         <w:br/>
         <w:br/>
-        <w:t>I am excited about the opportunity to work closely with key stakeholders and product owners to drive technical design for various use cases. My ability to drive projects end-to-end and produce high-quality software that is rigorously tested and reviewed makes me a strong candidate for this role. I am confident that my experience in SQL &amp; data analytics, including time series analytical queries and data modeling, will enable me to excel in this position.</w:t>
+        <w:t>My coursework in Machine Learning, Java, React, UI Design, and Agile methodologies has equipped me with the skills necessary to excel in this position. Additionally, my experience collaborating with DevOps teams, conducting functional tests, and leveraging Jira for test case management aligns with the qualifications for this role.</w:t>
         <w:br/>
         <w:br/>
-        <w:t>I am eager to bring my innovative approach and technical skills to Swish Analytics to help build the next-generation data analytics platform. I am confident that my background and expertise make me a perfect fit for this role. Thank you for considering my application. I look forward to the opportunity to discuss how my qualifications align with the needs of your team.</w:t>
+        <w:t>I am confident that my technical skills, experience, and strong communication abilities make me a qualified candidate for the Java Developer position at B.E.A.T. LLC. I am eager to bring my expertise in Java, HTML, and JavaScript to your team and contribute to the development of complex business solutions.</w:t>
+        <w:br/>
+        <w:br/>
+        <w:t>Thank you for considering my application. I look forward to the possibility of discussing how my background, skills, and enthusiasm can contribute to the success of your team.</w:t>
         <w:br/>
         <w:br/>
       </w:r>

</xml_diff>

<commit_message>
fixed issue with no profile/resume added
</commit_message>
<xml_diff>
--- a/cover_letter_created.docx
+++ b/cover_letter_created.docx
@@ -11,13 +11,13 @@
           <w:b w:val="0"/>
           <w:sz w:val="22"/>
         </w:rPr>
-        <w:t>Guillermo Garcia</w:t>
+        <w:t>Guillermo Lizondo</w:t>
         <w:br/>
-        <w:t>Valencia, Spain</w:t>
+        <w:t>Portland, US</w:t>
         <w:br/>
         <w:t>guillermo@test.com</w:t>
         <w:br/>
-        <w:t>1234567899</w:t>
+        <w:t>248 123 4567</w:t>
       </w:r>
     </w:p>
     <w:p>
@@ -34,19 +34,19 @@
         <w:t>Dear Hiring Manager,</w:t>
         <w:br/>
         <w:br/>
-        <w:t>I am writing to express my interest in the Java Developer position at B.E.A.T. LLC, as advertised. With a Bachelor's degree in Digital Media Software Engineering and hands-on experience in Java, JavaScript, HTML, and CSS, I am excited about the opportunity to contribute to your team.</w:t>
+        <w:t>I am writing to express my interest in the Remote Junior Web Developer position at your company, as advertised. With a solid background in software engineering and experience as a Software Engineer Intern at Masetto Logistics, I am confident in my ability to contribute effectively to your team.</w:t>
         <w:br/>
         <w:br/>
-        <w:t>In my role as a Software Engineer Intern Consultant at Masetto Logistics, I designed and developed features in Python for real-time fleet management, incorporating API calls for precise location tracking. I also collaborated with cross-functional teams in daily standup meetings and biweekly scrum gatherings, demonstrating my ability to work effectively in an agile environment.</w:t>
+        <w:t>During my internship, I developed user-friendly interfaces using React and HTML, collaborated with backend teams to integrate features using Node.js and Django, and managed databases for efficient fleet monitoring. I also conducted thorough testing and debugging to ensure high standards of functionality and performance.</w:t>
         <w:br/>
         <w:br/>
-        <w:t>My coursework in Machine Learning, Java, React, UI Design, and Agile methodologies has equipped me with the skills necessary to excel in this position. Additionally, my experience collaborating with DevOps teams, conducting functional tests, and leveraging Jira for test case management aligns with the qualifications for this role.</w:t>
+        <w:t>I hold a Bachelor's degree in Digital Media Software Engineering from Ferris State University, with expertise in frontend technologies like JavaScript, React, and CSS, as well as backend programming using Java and Spring Boot. My experience with database management, Agile methodologies, and collaboration with cross-functional teams aligns well with the key responsibilities outlined in the job description.</w:t>
         <w:br/>
         <w:br/>
-        <w:t>I am confident that my technical skills, experience, and strong communication abilities make me a qualified candidate for the Java Developer position at B.E.A.T. LLC. I am eager to bring my expertise in Java, HTML, and JavaScript to your team and contribute to the development of complex business solutions.</w:t>
+        <w:t>I am excited about the opportunity to contribute to your dynamic team and drive the development of responsive and user-friendly web projects. With my strong problem-solving skills, attention to detail, and passion for web development, I am confident in my ability to make a valuable contribution to your company.</w:t>
         <w:br/>
         <w:br/>
-        <w:t>Thank you for considering my application. I look forward to the possibility of discussing how my background, skills, and enthusiasm can contribute to the success of your team.</w:t>
+        <w:t xml:space="preserve">Thank you for considering my application. I look forward to the possibility of discussing how my background, skills, and enthusiasm for web development align with the needs of your team. </w:t>
         <w:br/>
         <w:br/>
       </w:r>

</xml_diff>